<commit_message>
Documetation Controlled and Finished
</commit_message>
<xml_diff>
--- a/doc/Projektdokumentation.docx
+++ b/doc/Projektdokumentation.docx
@@ -1484,29 +1484,27 @@
       <w:r>
         <w:br w:type="page"/>
       </w:r>
-      <w:bookmarkStart w:id="0" w:name="_GoBack"/>
-      <w:bookmarkEnd w:id="0"/>
     </w:p>
     <w:p>
       <w:pPr>
         <w:pStyle w:val="berschrift1"/>
       </w:pPr>
-      <w:bookmarkStart w:id="1" w:name="_Toc481762182"/>
+      <w:bookmarkStart w:id="0" w:name="_Toc481762182"/>
       <w:r>
         <w:lastRenderedPageBreak/>
         <w:t>Umgesetzte Anforderungen</w:t>
       </w:r>
-      <w:bookmarkEnd w:id="1"/>
+      <w:bookmarkEnd w:id="0"/>
     </w:p>
     <w:p>
       <w:pPr>
         <w:pStyle w:val="berschrift3"/>
       </w:pPr>
-      <w:bookmarkStart w:id="2" w:name="_Toc481762183"/>
+      <w:bookmarkStart w:id="1" w:name="_Toc481762183"/>
       <w:r>
         <w:t>A001</w:t>
       </w:r>
-      <w:bookmarkEnd w:id="2"/>
+      <w:bookmarkEnd w:id="1"/>
     </w:p>
     <w:p>
       <w:r>
@@ -1537,11 +1535,11 @@
       <w:pPr>
         <w:pStyle w:val="berschrift3"/>
       </w:pPr>
-      <w:bookmarkStart w:id="3" w:name="_Toc481762184"/>
+      <w:bookmarkStart w:id="2" w:name="_Toc481762184"/>
       <w:r>
         <w:t>A002</w:t>
       </w:r>
-      <w:bookmarkEnd w:id="3"/>
+      <w:bookmarkEnd w:id="2"/>
     </w:p>
     <w:p>
       <w:r>
@@ -1560,11 +1558,11 @@
       <w:pPr>
         <w:pStyle w:val="berschrift3"/>
       </w:pPr>
-      <w:bookmarkStart w:id="4" w:name="_Toc481762185"/>
+      <w:bookmarkStart w:id="3" w:name="_Toc481762185"/>
       <w:r>
         <w:t>A003</w:t>
       </w:r>
-      <w:bookmarkEnd w:id="4"/>
+      <w:bookmarkEnd w:id="3"/>
     </w:p>
     <w:p>
       <w:r>
@@ -1583,11 +1581,11 @@
       <w:pPr>
         <w:pStyle w:val="berschrift3"/>
       </w:pPr>
-      <w:bookmarkStart w:id="5" w:name="_Toc481762186"/>
+      <w:bookmarkStart w:id="4" w:name="_Toc481762186"/>
       <w:r>
         <w:t>A004</w:t>
       </w:r>
-      <w:bookmarkEnd w:id="5"/>
+      <w:bookmarkEnd w:id="4"/>
     </w:p>
     <w:p>
       <w:r>
@@ -1603,11 +1601,11 @@
       <w:pPr>
         <w:pStyle w:val="berschrift3"/>
       </w:pPr>
-      <w:bookmarkStart w:id="6" w:name="_Toc481762187"/>
+      <w:bookmarkStart w:id="5" w:name="_Toc481762187"/>
       <w:r>
         <w:t>A005</w:t>
       </w:r>
-      <w:bookmarkEnd w:id="6"/>
+      <w:bookmarkEnd w:id="5"/>
     </w:p>
     <w:p>
       <w:r>
@@ -1629,17 +1627,17 @@
       <w:pPr>
         <w:pStyle w:val="berschrift1"/>
       </w:pPr>
-      <w:bookmarkStart w:id="7" w:name="_Toc481762188"/>
+      <w:bookmarkStart w:id="6" w:name="_Toc481762188"/>
       <w:r>
         <w:t>Programmrichtlinien</w:t>
       </w:r>
-      <w:bookmarkEnd w:id="7"/>
+      <w:bookmarkEnd w:id="6"/>
     </w:p>
     <w:p>
       <w:pPr>
         <w:pStyle w:val="berschrift2"/>
       </w:pPr>
-      <w:bookmarkStart w:id="8" w:name="_Toc481762189"/>
+      <w:bookmarkStart w:id="7" w:name="_Toc481762189"/>
       <w:proofErr w:type="spellStart"/>
       <w:r>
         <w:t>Naming</w:t>
@@ -1652,7 +1650,7 @@
       <w:r>
         <w:t>Conventions</w:t>
       </w:r>
-      <w:bookmarkEnd w:id="8"/>
+      <w:bookmarkEnd w:id="7"/>
       <w:proofErr w:type="spellEnd"/>
     </w:p>
     <w:p>
@@ -1693,12 +1691,12 @@
       <w:pPr>
         <w:pStyle w:val="berschrift2"/>
       </w:pPr>
-      <w:bookmarkStart w:id="9" w:name="_Toc481762190"/>
+      <w:bookmarkStart w:id="8" w:name="_Toc481762190"/>
       <w:proofErr w:type="spellStart"/>
       <w:r>
         <w:t>Dekleration</w:t>
       </w:r>
-      <w:bookmarkEnd w:id="9"/>
+      <w:bookmarkEnd w:id="8"/>
       <w:proofErr w:type="spellEnd"/>
       <w:r>
         <w:t xml:space="preserve"> </w:t>
@@ -1726,7 +1724,7 @@
       <w:pPr>
         <w:pStyle w:val="berschrift2"/>
       </w:pPr>
-      <w:bookmarkStart w:id="10" w:name="_Toc481762191"/>
+      <w:bookmarkStart w:id="9" w:name="_Toc481762191"/>
       <w:r>
         <w:t>C</w:t>
       </w:r>
@@ -1739,7 +1737,7 @@
       <w:r>
         <w:t>ents</w:t>
       </w:r>
-      <w:bookmarkEnd w:id="10"/>
+      <w:bookmarkEnd w:id="9"/>
     </w:p>
     <w:p>
       <w:r>
@@ -1755,11 +1753,11 @@
       <w:pPr>
         <w:pStyle w:val="berschrift2"/>
       </w:pPr>
-      <w:bookmarkStart w:id="11" w:name="_Toc481762192"/>
+      <w:bookmarkStart w:id="10" w:name="_Toc481762192"/>
       <w:r>
         <w:t>Statements</w:t>
       </w:r>
-      <w:bookmarkEnd w:id="11"/>
+      <w:bookmarkEnd w:id="10"/>
     </w:p>
     <w:p>
       <w:r>
@@ -1770,24 +1768,24 @@
       <w:pPr>
         <w:pStyle w:val="berschrift1"/>
       </w:pPr>
-      <w:bookmarkStart w:id="12" w:name="_Toc481762193"/>
+      <w:bookmarkStart w:id="11" w:name="_Toc481762193"/>
       <w:proofErr w:type="spellStart"/>
       <w:r>
         <w:lastRenderedPageBreak/>
         <w:t>Mockup</w:t>
       </w:r>
-      <w:bookmarkEnd w:id="12"/>
+      <w:bookmarkEnd w:id="11"/>
       <w:proofErr w:type="spellEnd"/>
     </w:p>
     <w:p>
       <w:pPr>
         <w:pStyle w:val="berschrift2"/>
       </w:pPr>
-      <w:bookmarkStart w:id="13" w:name="_Toc481762194"/>
+      <w:bookmarkStart w:id="12" w:name="_Toc481762194"/>
       <w:r>
         <w:t>Verbindungen</w:t>
       </w:r>
-      <w:bookmarkEnd w:id="13"/>
+      <w:bookmarkEnd w:id="12"/>
     </w:p>
     <w:p>
       <w:r>
@@ -1836,11 +1834,11 @@
       <w:pPr>
         <w:pStyle w:val="berschrift2"/>
       </w:pPr>
-      <w:bookmarkStart w:id="14" w:name="_Toc481762195"/>
+      <w:bookmarkStart w:id="13" w:name="_Toc481762195"/>
       <w:r>
         <w:t>Fahrplan</w:t>
       </w:r>
-      <w:bookmarkEnd w:id="14"/>
+      <w:bookmarkEnd w:id="13"/>
     </w:p>
     <w:p>
       <w:r>
@@ -1891,12 +1889,12 @@
       <w:pPr>
         <w:pStyle w:val="berschrift2"/>
       </w:pPr>
-      <w:bookmarkStart w:id="15" w:name="_Toc481762196"/>
+      <w:bookmarkStart w:id="14" w:name="_Toc481762196"/>
       <w:r>
         <w:lastRenderedPageBreak/>
         <w:t>In meiner nähe</w:t>
       </w:r>
-      <w:bookmarkEnd w:id="15"/>
+      <w:bookmarkEnd w:id="14"/>
     </w:p>
     <w:p>
       <w:r>
@@ -1961,7 +1959,7 @@
       <w:pPr>
         <w:pStyle w:val="berschrift1"/>
       </w:pPr>
-      <w:bookmarkStart w:id="16" w:name="_Toc481762197"/>
+      <w:bookmarkStart w:id="15" w:name="_Toc481762197"/>
       <w:proofErr w:type="spellStart"/>
       <w:r>
         <w:lastRenderedPageBreak/>
@@ -1971,7 +1969,7 @@
       <w:r>
         <w:t>-Case</w:t>
       </w:r>
-      <w:bookmarkEnd w:id="16"/>
+      <w:bookmarkEnd w:id="15"/>
     </w:p>
     <w:p>
       <w:pPr>
@@ -2077,12 +2075,12 @@
       <w:pPr>
         <w:pStyle w:val="berschrift1"/>
       </w:pPr>
-      <w:bookmarkStart w:id="17" w:name="_Toc481762198"/>
+      <w:bookmarkStart w:id="16" w:name="_Toc481762198"/>
       <w:r>
         <w:lastRenderedPageBreak/>
         <w:t>Testfälle</w:t>
       </w:r>
-      <w:bookmarkEnd w:id="17"/>
+      <w:bookmarkEnd w:id="16"/>
     </w:p>
     <w:tbl>
       <w:tblPr>
@@ -2564,21 +2562,21 @@
       <w:pPr>
         <w:pStyle w:val="berschrift1"/>
       </w:pPr>
-      <w:bookmarkStart w:id="18" w:name="_Toc481762199"/>
+      <w:bookmarkStart w:id="17" w:name="_Toc481762199"/>
       <w:r>
         <w:t>Installation &amp; Deinstallation</w:t>
       </w:r>
-      <w:bookmarkEnd w:id="18"/>
+      <w:bookmarkEnd w:id="17"/>
     </w:p>
     <w:p>
       <w:pPr>
         <w:pStyle w:val="berschrift2"/>
       </w:pPr>
-      <w:bookmarkStart w:id="19" w:name="_Toc481762200"/>
+      <w:bookmarkStart w:id="18" w:name="_Toc481762200"/>
       <w:r>
         <w:t>Installation</w:t>
       </w:r>
-      <w:bookmarkEnd w:id="19"/>
+      <w:bookmarkEnd w:id="18"/>
     </w:p>
     <w:p>
       <w:r>
@@ -2665,7 +2663,7 @@
           </mc:Choice>
           <mc:Fallback>
             <w:pict>
-              <v:oval w14:anchorId="0F99B4FE" id="Ellipse 11" o:spid="_x0000_s1026" style="position:absolute;margin-left:336.55pt;margin-top:86.55pt;width:46.2pt;height:27.95pt;z-index:251665408;visibility:visible;mso-wrap-style:square;mso-width-percent:0;mso-height-percent:0;mso-wrap-distance-left:9pt;mso-wrap-distance-top:0;mso-wrap-distance-right:9pt;mso-wrap-distance-bottom:0;mso-position-horizontal:absolute;mso-position-horizontal-relative:text;mso-position-vertical:absolute;mso-position-vertical-relative:text;mso-width-percent:0;mso-height-percent:0;mso-width-relative:margin;mso-height-relative:margin;v-text-anchor:middle" o:gfxdata="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" filled="f" strokecolor="red" strokeweight="1pt">
+              <v:oval w14:anchorId="1AF01DCD" id="Ellipse 11" o:spid="_x0000_s1026" style="position:absolute;margin-left:336.55pt;margin-top:86.55pt;width:46.2pt;height:27.95pt;z-index:251665408;visibility:visible;mso-wrap-style:square;mso-width-percent:0;mso-height-percent:0;mso-wrap-distance-left:9pt;mso-wrap-distance-top:0;mso-wrap-distance-right:9pt;mso-wrap-distance-bottom:0;mso-position-horizontal:absolute;mso-position-horizontal-relative:text;mso-position-vertical:absolute;mso-position-vertical-relative:text;mso-width-percent:0;mso-height-percent:0;mso-width-relative:margin;mso-height-relative:margin;v-text-anchor:middle" o:gfxdata="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" filled="f" strokecolor="red" strokeweight="1pt">
                 <v:stroke joinstyle="miter"/>
               </v:oval>
             </w:pict>
@@ -2742,7 +2740,7 @@
           </mc:Choice>
           <mc:Fallback>
             <w:pict>
-              <v:oval w14:anchorId="4C01E491" id="Ellipse 8" o:spid="_x0000_s1026" style="position:absolute;margin-left:26.35pt;margin-top:44.55pt;width:78pt;height:34.2pt;z-index:251663360;visibility:visible;mso-wrap-style:square;mso-wrap-distance-left:9pt;mso-wrap-distance-top:0;mso-wrap-distance-right:9pt;mso-wrap-distance-bottom:0;mso-position-horizontal:absolute;mso-position-horizontal-relative:text;mso-position-vertical:absolute;mso-position-vertical-relative:text;v-text-anchor:middle" o:gfxdata="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" filled="f" strokecolor="red" strokeweight="1pt">
+              <v:oval w14:anchorId="2BA4BC96" id="Ellipse 8" o:spid="_x0000_s1026" style="position:absolute;margin-left:26.35pt;margin-top:44.55pt;width:78pt;height:34.2pt;z-index:251663360;visibility:visible;mso-wrap-style:square;mso-wrap-distance-left:9pt;mso-wrap-distance-top:0;mso-wrap-distance-right:9pt;mso-wrap-distance-bottom:0;mso-position-horizontal:absolute;mso-position-horizontal-relative:text;mso-position-vertical:absolute;mso-position-vertical-relative:text;v-text-anchor:middle" o:gfxdata="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" filled="f" strokecolor="red" strokeweight="1pt">
                 <v:stroke joinstyle="miter"/>
               </v:oval>
             </w:pict>
@@ -2912,7 +2910,7 @@
           <wp:anchor distT="0" distB="0" distL="114300" distR="114300" simplePos="0" relativeHeight="251660288" behindDoc="0" locked="0" layoutInCell="1" allowOverlap="1" wp14:anchorId="2F6EBB0A" wp14:editId="460A2CF9">
             <wp:simplePos x="0" y="0"/>
             <wp:positionH relativeFrom="column">
-              <wp:posOffset>3329305</wp:posOffset>
+              <wp:posOffset>4510405</wp:posOffset>
             </wp:positionH>
             <wp:positionV relativeFrom="paragraph">
               <wp:posOffset>39370</wp:posOffset>
@@ -2971,10 +2969,20 @@
           </wp:anchor>
         </w:drawing>
       </w:r>
-    </w:p>
-    <w:p>
-      <w:r>
-        <w:t>Jetzt gehen sie zu dieser Datei und öffnen Sie diese.</w:t>
+      <w:r>
+        <w:t xml:space="preserve">Jetzt gehen sie </w:t>
+      </w:r>
+      <w:r>
+        <w:t>in den Download-Ordner und öffnen</w:t>
+      </w:r>
+      <w:r>
+        <w:t xml:space="preserve"> Sie diese</w:t>
+      </w:r>
+      <w:r>
+        <w:t xml:space="preserve"> Datei indem sie doppelklicken</w:t>
+      </w:r>
+      <w:r>
+        <w:t>.</w:t>
       </w:r>
     </w:p>
     <w:p>
@@ -3055,7 +3063,7 @@
           </mc:Choice>
           <mc:Fallback>
             <w:pict>
-              <v:oval w14:anchorId="37DDA587" id="Ellipse 14" o:spid="_x0000_s1026" style="position:absolute;margin-left:402.55pt;margin-top:188.35pt;width:50.4pt;height:23.35pt;z-index:251669504;visibility:visible;mso-wrap-style:square;mso-width-percent:0;mso-height-percent:0;mso-wrap-distance-left:9pt;mso-wrap-distance-top:0;mso-wrap-distance-right:9pt;mso-wrap-distance-bottom:0;mso-position-horizontal:absolute;mso-position-horizontal-relative:text;mso-position-vertical:absolute;mso-position-vertical-relative:text;mso-width-percent:0;mso-height-percent:0;mso-width-relative:margin;mso-height-relative:margin;v-text-anchor:middle" o:gfxdata="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" filled="f" strokecolor="red" strokeweight="1pt">
+              <v:oval w14:anchorId="4F4092AD" id="Ellipse 14" o:spid="_x0000_s1026" style="position:absolute;margin-left:402.55pt;margin-top:188.35pt;width:50.4pt;height:23.35pt;z-index:251669504;visibility:visible;mso-wrap-style:square;mso-width-percent:0;mso-height-percent:0;mso-wrap-distance-left:9pt;mso-wrap-distance-top:0;mso-wrap-distance-right:9pt;mso-wrap-distance-bottom:0;mso-position-horizontal:absolute;mso-position-horizontal-relative:text;mso-position-vertical:absolute;mso-position-vertical-relative:text;mso-width-percent:0;mso-height-percent:0;mso-width-relative:margin;mso-height-relative:margin;v-text-anchor:middle" o:gfxdata="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" filled="f" strokecolor="red" strokeweight="1pt">
                 <v:stroke joinstyle="miter"/>
               </v:oval>
             </w:pict>
@@ -3138,7 +3146,7 @@
           </mc:Choice>
           <mc:Fallback>
             <w:pict>
-              <v:oval w14:anchorId="56030A33" id="Ellipse 15" o:spid="_x0000_s1026" style="position:absolute;margin-left:176.95pt;margin-top:188.35pt;width:46.2pt;height:27.95pt;z-index:251671552;visibility:visible;mso-wrap-style:square;mso-width-percent:0;mso-height-percent:0;mso-wrap-distance-left:9pt;mso-wrap-distance-top:0;mso-wrap-distance-right:9pt;mso-wrap-distance-bottom:0;mso-position-horizontal:absolute;mso-position-horizontal-relative:text;mso-position-vertical:absolute;mso-position-vertical-relative:text;mso-width-percent:0;mso-height-percent:0;mso-width-relative:margin;mso-height-relative:margin;v-text-anchor:middle" o:gfxdata="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" filled="f" strokecolor="red" strokeweight="1pt">
+              <v:oval w14:anchorId="44F7E1C4" id="Ellipse 15" o:spid="_x0000_s1026" style="position:absolute;margin-left:176.95pt;margin-top:188.35pt;width:46.2pt;height:27.95pt;z-index:251671552;visibility:visible;mso-wrap-style:square;mso-width-percent:0;mso-height-percent:0;mso-wrap-distance-left:9pt;mso-wrap-distance-top:0;mso-wrap-distance-right:9pt;mso-wrap-distance-bottom:0;mso-position-horizontal:absolute;mso-position-horizontal-relative:text;mso-position-vertical:absolute;mso-position-vertical-relative:text;mso-width-percent:0;mso-height-percent:0;mso-width-relative:margin;mso-height-relative:margin;v-text-anchor:middle" o:gfxdata="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" filled="f" strokecolor="red" strokeweight="1pt">
                 <v:stroke joinstyle="miter"/>
               </v:oval>
             </w:pict>
@@ -3356,7 +3364,7 @@
           </mc:Choice>
           <mc:Fallback>
             <w:pict>
-              <v:oval w14:anchorId="7C2077DA" id="Ellipse 18" o:spid="_x0000_s1026" style="position:absolute;margin-left:160.55pt;margin-top:143.4pt;width:46.2pt;height:27.95pt;z-index:251673600;visibility:visible;mso-wrap-style:square;mso-width-percent:0;mso-height-percent:0;mso-wrap-distance-left:9pt;mso-wrap-distance-top:0;mso-wrap-distance-right:9pt;mso-wrap-distance-bottom:0;mso-position-horizontal:absolute;mso-position-horizontal-relative:text;mso-position-vertical:absolute;mso-position-vertical-relative:text;mso-width-percent:0;mso-height-percent:0;mso-width-relative:margin;mso-height-relative:margin;v-text-anchor:middle" o:gfxdata="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" filled="f" strokecolor="red" strokeweight="1pt">
+              <v:oval w14:anchorId="29D934D4" id="Ellipse 18" o:spid="_x0000_s1026" style="position:absolute;margin-left:160.55pt;margin-top:143.4pt;width:46.2pt;height:27.95pt;z-index:251673600;visibility:visible;mso-wrap-style:square;mso-width-percent:0;mso-height-percent:0;mso-wrap-distance-left:9pt;mso-wrap-distance-top:0;mso-wrap-distance-right:9pt;mso-wrap-distance-bottom:0;mso-position-horizontal:absolute;mso-position-horizontal-relative:text;mso-position-vertical:absolute;mso-position-vertical-relative:text;mso-width-percent:0;mso-height-percent:0;mso-width-relative:margin;mso-height-relative:margin;v-text-anchor:middle" o:gfxdata="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" filled="f" strokecolor="red" strokeweight="1pt">
                 <v:stroke joinstyle="miter"/>
               </v:oval>
             </w:pict>
@@ -3410,11 +3418,11 @@
       <w:pPr>
         <w:pStyle w:val="berschrift2"/>
       </w:pPr>
-      <w:bookmarkStart w:id="20" w:name="_Toc481762201"/>
+      <w:bookmarkStart w:id="19" w:name="_Toc481762201"/>
       <w:r>
         <w:t>Deinstallation</w:t>
       </w:r>
-      <w:bookmarkEnd w:id="20"/>
+      <w:bookmarkEnd w:id="19"/>
     </w:p>
     <w:p>
       <w:r>
@@ -3704,7 +3712,18 @@
       </w:r>
       <w:proofErr w:type="spellEnd"/>
       <w:r>
-        <w:t>» und wählt das erste Ergebnis aus. Danach drückt man auf «Deinstallieren». Das Programm wurde nun Deinstalliert.</w:t>
+        <w:t>» und wählt das erste Ergebnis aus. Danach drückt man auf «Deinstallieren»</w:t>
+      </w:r>
+      <w:r>
+        <w:t>. Jetzt öffnet sich</w:t>
+      </w:r>
+      <w:bookmarkStart w:id="20" w:name="_GoBack"/>
+      <w:bookmarkEnd w:id="20"/>
+      <w:r>
+        <w:t xml:space="preserve"> ein Fenster. Dort drückt man «Ja» und dann wieder auf «Ja». </w:t>
+      </w:r>
+      <w:r>
+        <w:t>Das Programm wurde nun Deinstalliert.</w:t>
       </w:r>
     </w:p>
     <w:p>
@@ -3784,7 +3803,7 @@
           </mc:Choice>
           <mc:Fallback>
             <w:pict>
-              <v:oval w14:anchorId="292656D6" id="Ellipse 24" o:spid="_x0000_s1026" style="position:absolute;margin-left:116.35pt;margin-top:61.35pt;width:46.2pt;height:27.95pt;z-index:251681792;visibility:visible;mso-wrap-style:square;mso-width-percent:0;mso-height-percent:0;mso-wrap-distance-left:9pt;mso-wrap-distance-top:0;mso-wrap-distance-right:9pt;mso-wrap-distance-bottom:0;mso-position-horizontal:absolute;mso-position-horizontal-relative:text;mso-position-vertical:absolute;mso-position-vertical-relative:text;mso-width-percent:0;mso-height-percent:0;mso-width-relative:margin;mso-height-relative:margin;v-text-anchor:middle" o:gfxdata="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" filled="f" strokecolor="red" strokeweight="1pt">
+              <v:oval w14:anchorId="6DF75330" id="Ellipse 24" o:spid="_x0000_s1026" style="position:absolute;margin-left:116.35pt;margin-top:61.35pt;width:46.2pt;height:27.95pt;z-index:251681792;visibility:visible;mso-wrap-style:square;mso-width-percent:0;mso-height-percent:0;mso-wrap-distance-left:9pt;mso-wrap-distance-top:0;mso-wrap-distance-right:9pt;mso-wrap-distance-bottom:0;mso-position-horizontal:absolute;mso-position-horizontal-relative:text;mso-position-vertical:absolute;mso-position-vertical-relative:text;mso-width-percent:0;mso-height-percent:0;mso-width-relative:margin;mso-height-relative:margin;v-text-anchor:middle" o:gfxdata="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" filled="f" strokecolor="red" strokeweight="1pt">
                 <v:stroke joinstyle="miter"/>
               </v:oval>
             </w:pict>
@@ -4623,7 +4642,7 @@
   <w:rsids>
     <w:rsidRoot w:val="009D448D"/>
     <w:rsid w:val="009D448D"/>
-    <w:rsid w:val="00B51A0B"/>
+    <w:rsid w:val="00FE4064"/>
   </w:rsids>
   <m:mathPr>
     <m:mathFont m:val="Cambria Math"/>
@@ -5355,7 +5374,7 @@
 </file>
 
 <file path=customXml/itemProps1.xml><?xml version="1.0" encoding="utf-8"?>
-<ds:datastoreItem xmlns:ds="http://schemas.openxmlformats.org/officeDocument/2006/customXml" ds:itemID="{68F7DF23-0DAD-4DEB-943C-2C8B4604C5E6}">
+<ds:datastoreItem xmlns:ds="http://schemas.openxmlformats.org/officeDocument/2006/customXml" ds:itemID="{56375E03-5EFA-405A-BDC3-84AC86CC2ED9}">
   <ds:schemaRefs>
     <ds:schemaRef ds:uri="http://schemas.openxmlformats.org/officeDocument/2006/bibliography"/>
   </ds:schemaRefs>

</xml_diff>